<commit_message>
Update no levantamento das Necessidades
</commit_message>
<xml_diff>
--- a/Levantamento de Necessidades.docx
+++ b/Levantamento de Necessidades.docx
@@ -9,60 +9,469 @@
     </w:p>
     <w:p/>
     <w:p>
+      <w:pPr>
+        <w:rPr>
+          <w:b/>
+          <w:bCs/>
+        </w:rPr>
+      </w:pPr>
+      <w:r>
+        <w:rPr>
+          <w:b/>
+          <w:bCs/>
+        </w:rPr>
+        <w:t>Serviço Vodafone empresas</w:t>
+      </w:r>
+    </w:p>
+    <w:p>
+      <w:pPr>
+        <w:rPr>
+          <w:rStyle w:val="Hiperligao"/>
+          <w:lang w:val="pt-BR"/>
+        </w:rPr>
+      </w:pPr>
+      <w:r>
+        <w:rPr>
+          <w:rStyle w:val="Tipodeletrapredefinidodopargrafo"/>
+          <w:lang w:val="pt-BR"/>
+        </w:rPr>
+        <w:t xml:space="preserve">Telefone fixo :  </w:t>
+      </w:r>
+      <w:r>
+        <w:fldChar w:fldCharType="begin"/>
+      </w:r>
+      <w:r>
+        <w:instrText xml:space="preserve"> HYPERLINK  "https://www.onedirect.pt/produtos/yealink/yealink-w56h" </w:instrText>
+      </w:r>
+      <w:r>
+        <w:fldChar w:fldCharType="separate"/>
+      </w:r>
+      <w:r>
+        <w:rPr>
+          <w:rStyle w:val="Hiperligao"/>
+          <w:lang w:val="pt-BR"/>
+        </w:rPr>
+        <w:t>https://www.onedirect.pt/produtos/yealink/yealink-w56h</w:t>
+      </w:r>
+      <w:r>
+        <w:rPr>
+          <w:rStyle w:val="Hiperligao"/>
+          <w:lang w:val="pt-BR"/>
+        </w:rPr>
+        <w:fldChar w:fldCharType="end"/>
+      </w:r>
+    </w:p>
+    <w:p/>
+    <w:p>
       <w:r>
         <w:t>2</w:t>
       </w:r>
       <w:r>
         <w:t xml:space="preserve"> leitor biométrico</w:t>
       </w:r>
-    </w:p>
+      <w:r>
+        <w:t xml:space="preserve">: </w:t>
+      </w:r>
+      <w:r>
+        <w:t>36€ *2</w:t>
+      </w:r>
+    </w:p>
+    <w:p>
+      <w:hyperlink r:id="rId4" w:history="1">
+        <w:r>
+          <w:rPr>
+            <w:rStyle w:val="Hiperligao"/>
+          </w:rPr>
+          <w:t>https://www.pccomponentes.pt/avpos-cpb80-terminal-biometrico-de-controlo-de-presencas-preto?srsltid=AfmBOorLWblYeZqX0k2wogJFdjOyv0vbJ98zJtwbyOEHu2_Ef7j7fflSqbc</w:t>
+        </w:r>
+      </w:hyperlink>
+      <w:r>
+        <w:t xml:space="preserve"> </w:t>
+      </w:r>
+    </w:p>
+    <w:p/>
     <w:p>
       <w:r>
         <w:t xml:space="preserve">8 </w:t>
       </w:r>
+      <w:r>
+        <w:t>camaras videovigilância</w:t>
+      </w:r>
+      <w:r>
+        <w:t xml:space="preserve">: </w:t>
+      </w:r>
+      <w:r>
+        <w:t>200,28€ +iva</w:t>
+      </w:r>
+    </w:p>
+    <w:p>
+      <w:r>
+        <w:t xml:space="preserve">https://www.hikvision.com/pt/products/IP-Products/Network-Cameras/Pro-Series-EasyIP-/ds-2cd2187g2h-li-su-/?subName=DS-2CD2187G2H-LISU </w:t>
+      </w:r>
+    </w:p>
+    <w:p/>
+    <w:p>
+      <w:r>
+        <w:t>5 impressoras</w:t>
+      </w:r>
+      <w:r>
+        <w:t xml:space="preserve">: </w:t>
+      </w:r>
+      <w:r>
+        <w:rPr>
+          <w:rStyle w:val="Tipodeletrapredefinidodopargrafo"/>
+          <w:lang w:val="pt-BR"/>
+        </w:rPr>
+        <w:t>699.72€ *5</w:t>
+      </w:r>
+    </w:p>
+    <w:p>
+      <w:hyperlink r:id="rId5" w:history="1">
+        <w:r>
+          <w:rPr>
+            <w:rStyle w:val="Hiperligao"/>
+            <w:lang w:val="pt-BR"/>
+          </w:rPr>
+          <w:t>https://hipermercado.pt/pt/impressoras/90827-hp-laserjet-enterprise-mfp-m480f-color-laser-multifuncional-</w:t>
+        </w:r>
+        <w:r>
+          <w:rPr>
+            <w:rStyle w:val="Hiperligao"/>
+            <w:lang w:val="pt-BR"/>
+          </w:rPr>
+          <w:t>f</w:t>
+        </w:r>
+        <w:r>
+          <w:rPr>
+            <w:rStyle w:val="Hiperligao"/>
+            <w:lang w:val="pt-BR"/>
+          </w:rPr>
+          <w:t>ax-duplex-branco-0193905216840.html</w:t>
+        </w:r>
+      </w:hyperlink>
+      <w:r>
+        <w:rPr>
+          <w:rStyle w:val="Tipodeletrapredefinidodopargrafo"/>
+          <w:lang w:val="pt-BR"/>
+        </w:rPr>
+        <w:t xml:space="preserve"> </w:t>
+      </w:r>
+    </w:p>
+    <w:p>
+      <w:pPr>
+        <w:rPr>
+          <w:b/>
+          <w:bCs/>
+        </w:rPr>
+      </w:pPr>
+      <w:r>
+        <w:rPr>
+          <w:b/>
+          <w:bCs/>
+        </w:rPr>
+        <w:t>15 computadores</w:t>
+      </w:r>
+    </w:p>
+    <w:p/>
+    <w:p>
+      <w:r>
+        <w:t>1 Projetor</w:t>
+      </w:r>
+      <w:r>
+        <w:t xml:space="preserve">: </w:t>
+      </w:r>
+      <w:r>
+        <w:t xml:space="preserve">799.99€ </w:t>
+      </w:r>
+    </w:p>
+    <w:p>
+      <w:r>
+        <w:t>https://www.worten.pt/produtos/projetor-samsung-sp-lff3claxxxe-freestyle-2nd-gen-2023-lsp-3-led-smart-tv-branco-7850124</w:t>
+      </w:r>
+    </w:p>
+    <w:p/>
+    <w:p>
+      <w:r>
+        <w:t>1 Tela para projetor</w:t>
+      </w:r>
+      <w:r>
+        <w:t xml:space="preserve">: </w:t>
+      </w:r>
+      <w:r>
+        <w:t>529.99€</w:t>
+      </w:r>
+    </w:p>
+    <w:p>
+      <w:hyperlink r:id="rId6" w:history="1">
+        <w:r>
+          <w:rPr>
+            <w:rStyle w:val="Hiperligao"/>
+          </w:rPr>
+          <w:t>https://www.worten.pt/produtos/tela-de-projecao-fonestar-ppel-43150-fa-eletrica-150-3-x-2-3-m-7073041</w:t>
+        </w:r>
+      </w:hyperlink>
+    </w:p>
+    <w:p/>
+    <w:p>
+      <w:r>
+        <w:t>1 bastidor</w:t>
+      </w:r>
+    </w:p>
+    <w:p>
+      <w:r>
+        <w:t>1 firewall</w:t>
+      </w:r>
+      <w:r>
+        <w:t xml:space="preserve">: </w:t>
+      </w:r>
+      <w:r>
+        <w:t>372€</w:t>
+      </w:r>
+    </w:p>
+    <w:p>
+      <w:hyperlink r:id="rId7" w:history="1">
+        <w:r>
+          <w:rPr>
+            <w:rStyle w:val="Hiperligao"/>
+          </w:rPr>
+          <w:t>https://www.amazon.es/dp/B0B5M23KH9?shipTo=PT&amp;source=ps-sl-shoppingads-lpcontext&amp;ref_=fplfs&amp;psc=1&amp;smid=A1AT7YVPFBWXBL&amp;language=pt_PT&amp;language=pt_PT</w:t>
+        </w:r>
+      </w:hyperlink>
+    </w:p>
+    <w:p>
+      <w:pPr>
+        <w:ind w:firstLine="708"/>
+      </w:pPr>
+    </w:p>
+    <w:p>
+      <w:r>
+        <w:t xml:space="preserve">2 </w:t>
+      </w:r>
       <w:proofErr w:type="spellStart"/>
       <w:r>
-        <w:t>cameras</w:t>
+        <w:t>Switchs</w:t>
       </w:r>
       <w:proofErr w:type="spellEnd"/>
       <w:r>
+        <w:t xml:space="preserve"> 20 portas ou 1 de 40portas</w:t>
+      </w:r>
+      <w:r>
+        <w:t xml:space="preserve"> – c/</w:t>
+      </w:r>
+      <w:proofErr w:type="spellStart"/>
+      <w:r>
+        <w:t>PoE</w:t>
+      </w:r>
+      <w:proofErr w:type="spellEnd"/>
+      <w:r>
+        <w:t xml:space="preserve">: </w:t>
+      </w:r>
+      <w:r>
+        <w:t>279,90 € *2</w:t>
+      </w:r>
+    </w:p>
+    <w:p>
+      <w:hyperlink r:id="rId8" w:history="1">
+        <w:r>
+          <w:rPr>
+            <w:rStyle w:val="Hiperligao"/>
+          </w:rPr>
+          <w:t>https://www.pcdiga.</w:t>
+        </w:r>
+        <w:r>
+          <w:rPr>
+            <w:rStyle w:val="Hiperligao"/>
+          </w:rPr>
+          <w:t>c</w:t>
+        </w:r>
+        <w:r>
+          <w:rPr>
+            <w:rStyle w:val="Hiperligao"/>
+          </w:rPr>
+          <w:t>om/switch-tp-link-tl-sg1428pe-28-portas-gigabit-smart-managed-poe-sfp-rack-mountable-tl-sg1428pe-6935364072209</w:t>
+        </w:r>
+      </w:hyperlink>
+    </w:p>
+    <w:p>
+      <w:pPr>
+        <w:ind w:firstLine="708"/>
+      </w:pPr>
+    </w:p>
+    <w:p>
+      <w:pPr>
+        <w:ind w:firstLine="708"/>
+        <w:rPr>
+          <w:b/>
+          <w:bCs/>
+        </w:rPr>
+      </w:pPr>
+      <w:r>
+        <w:rPr>
+          <w:b/>
+          <w:bCs/>
+        </w:rPr>
+        <w:t>Router da operadora</w:t>
+      </w:r>
+    </w:p>
+    <w:p>
+      <w:pPr>
+        <w:ind w:firstLine="708"/>
+      </w:pPr>
+      <w:r>
+        <w:t>Servidor</w:t>
+      </w:r>
+      <w:r>
+        <w:t xml:space="preserve"> – 3132.99€</w:t>
+      </w:r>
+    </w:p>
+    <w:p>
+      <w:pPr>
+        <w:ind w:firstLine="708"/>
+      </w:pPr>
+      <w:r>
+        <w:t>https://www.pccomponentes.com/hpe-proliant-dl380-gen10-intel-xeon-silver-4210r-32gb</w:t>
+      </w:r>
+    </w:p>
+    <w:p>
+      <w:pPr>
+        <w:rPr>
+          <w:lang w:val="en-GB"/>
+        </w:rPr>
+      </w:pPr>
+      <w:r>
+        <w:t>Sistema Operativo –</w:t>
+      </w:r>
+      <w:r>
+        <w:rPr>
+          <w:lang w:val="en-GB"/>
+        </w:rPr>
         <w:t xml:space="preserve"> </w:t>
       </w:r>
+      <w:r>
+        <w:rPr>
+          <w:lang w:val="en-GB"/>
+        </w:rPr>
+        <w:t xml:space="preserve">Windows </w:t>
+      </w:r>
+      <w:proofErr w:type="gramStart"/>
+      <w:r>
+        <w:rPr>
+          <w:lang w:val="en-GB"/>
+        </w:rPr>
+        <w:t>11 pro</w:t>
+      </w:r>
+      <w:proofErr w:type="gramEnd"/>
+      <w:r>
+        <w:rPr>
+          <w:lang w:val="en-GB"/>
+        </w:rPr>
+        <w:t xml:space="preserve"> – 259€ *15</w:t>
+      </w:r>
+    </w:p>
+    <w:p>
+      <w:pPr>
+        <w:rPr>
+          <w:lang w:val="en-GB"/>
+        </w:rPr>
+      </w:pPr>
+      <w:r>
+        <w:rPr>
+          <w:lang w:val="en-GB"/>
+        </w:rPr>
+        <w:t>Windows Server:  Standard com 1070€ *1</w:t>
+      </w:r>
+    </w:p>
+    <w:p>
+      <w:pPr>
+        <w:rPr>
+          <w:lang w:val="en-GB"/>
+        </w:rPr>
+      </w:pPr>
       <w:proofErr w:type="spellStart"/>
       <w:r>
-        <w:t>vidiovigilancia</w:t>
+        <w:rPr>
+          <w:lang w:val="en-GB"/>
+        </w:rPr>
+        <w:t>AcessPoint</w:t>
       </w:r>
       <w:proofErr w:type="spellEnd"/>
-    </w:p>
-    <w:p>
-      <w:r>
-        <w:t>5 impressoras</w:t>
-      </w:r>
-    </w:p>
-    <w:p>
-      <w:r>
-        <w:t>15 computadores</w:t>
-      </w:r>
-    </w:p>
-    <w:p>
-      <w:r>
-        <w:t>1 Projetor</w:t>
-      </w:r>
-    </w:p>
-    <w:p>
-      <w:r>
-        <w:t>1 Tela para projetor</w:t>
-      </w:r>
-    </w:p>
-    <w:p>
-      <w:r>
-        <w:t>1 firewall</w:t>
-      </w:r>
-    </w:p>
-    <w:p>
-      <w:r>
-        <w:t>1 servidor</w:t>
-      </w:r>
+      <w:r>
+        <w:rPr>
+          <w:lang w:val="en-GB"/>
+        </w:rPr>
+        <w:t xml:space="preserve"> / Mesh</w:t>
+      </w:r>
+      <w:r>
+        <w:rPr>
+          <w:lang w:val="en-GB"/>
+        </w:rPr>
+        <w:t xml:space="preserve"> - </w:t>
+      </w:r>
+      <w:r>
+        <w:rPr>
+          <w:lang w:val="en-GB"/>
+        </w:rPr>
+        <w:t>349.90€ *1</w:t>
+      </w:r>
+    </w:p>
+    <w:p>
+      <w:pPr>
+        <w:rPr>
+          <w:lang w:val="en-GB"/>
+        </w:rPr>
+      </w:pPr>
+      <w:hyperlink r:id="rId9" w:history="1">
+        <w:r>
+          <w:rPr>
+            <w:rStyle w:val="Hiperligao"/>
+            <w:lang w:val="en-GB"/>
+          </w:rPr>
+          <w:t>https://www.pcdiga.com/sistema-mesh-linksys-mx5503-atlas-pro-6-ax5400-dual-band-wifi-6-gigabit-pack-3-mx5503-ke-4260184672684</w:t>
+        </w:r>
+      </w:hyperlink>
+      <w:r>
+        <w:rPr>
+          <w:rStyle w:val="Tipodeletrapredefinidodopargrafo"/>
+          <w:lang w:val="en-GB"/>
+        </w:rPr>
+        <w:t xml:space="preserve"> </w:t>
+      </w:r>
+    </w:p>
+    <w:p>
+      <w:r>
+        <w:t xml:space="preserve">Servidor </w:t>
+      </w:r>
+      <w:proofErr w:type="spellStart"/>
+      <w:r>
+        <w:t>Git</w:t>
+      </w:r>
+      <w:proofErr w:type="spellEnd"/>
+      <w:r>
+        <w:t xml:space="preserve"> </w:t>
+      </w:r>
+      <w:proofErr w:type="spellStart"/>
+      <w:r>
+        <w:t>Lab</w:t>
+      </w:r>
+      <w:proofErr w:type="spellEnd"/>
+      <w:r>
+        <w:t xml:space="preserve"> – 348$ </w:t>
+      </w:r>
+      <w:r>
+        <w:t>por ano</w:t>
+      </w:r>
+    </w:p>
+    <w:p>
+      <w:r>
+        <w:t>https://about.gitlab.com/pricing/</w:t>
+      </w:r>
+    </w:p>
+    <w:p/>
+    <w:p/>
+    <w:p>
+      <w:pPr>
+        <w:ind w:firstLine="708"/>
+      </w:pPr>
     </w:p>
     <w:p/>
     <w:sectPr>
@@ -473,6 +882,7 @@
   <w:style w:type="paragraph" w:default="1" w:styleId="Normal">
     <w:name w:val="Normal"/>
     <w:qFormat/>
+    <w:rsid w:val="00AC7A54"/>
   </w:style>
   <w:style w:type="paragraph" w:styleId="Heading1">
     <w:name w:val="heading 1"/>
@@ -1008,6 +1418,19 @@
       <w:sz w:val="24"/>
       <w:szCs w:val="24"/>
       <w:lang w:val="en-GB" w:eastAsia="en-GB"/>
+    </w:rPr>
+  </w:style>
+  <w:style w:type="character" w:customStyle="1" w:styleId="Tipodeletrapredefinidodopargrafo">
+    <w:name w:val="Tipo de letra predefinido do parágrafo"/>
+    <w:rsid w:val="002300DD"/>
+  </w:style>
+  <w:style w:type="character" w:customStyle="1" w:styleId="Hiperligao">
+    <w:name w:val="Hiperligação"/>
+    <w:basedOn w:val="Tipodeletrapredefinidodopargrafo"/>
+    <w:rsid w:val="002300DD"/>
+    <w:rPr>
+      <w:color w:val="0563C1"/>
+      <w:u w:val="single"/>
     </w:rPr>
   </w:style>
 </w:styles>

</xml_diff>